<commit_message>
Map generation is working
I changed the way I was implimenting the algorithm, using trees to see if two nodes are connected in some way. seems to be working.
</commit_message>
<xml_diff>
--- a/Project Management Testing Table.docx
+++ b/Project Management Testing Table.docx
@@ -9,11 +9,11 @@
         <w:tblLook w:val="04A0" w:firstRow="1" w:lastRow="0" w:firstColumn="1" w:lastColumn="0" w:noHBand="0" w:noVBand="1"/>
       </w:tblPr>
       <w:tblGrid>
-        <w:gridCol w:w="785"/>
-        <w:gridCol w:w="1620"/>
-        <w:gridCol w:w="1908"/>
-        <w:gridCol w:w="8676"/>
-        <w:gridCol w:w="2399"/>
+        <w:gridCol w:w="567"/>
+        <w:gridCol w:w="914"/>
+        <w:gridCol w:w="1024"/>
+        <w:gridCol w:w="11742"/>
+        <w:gridCol w:w="1141"/>
       </w:tblGrid>
       <w:tr>
         <w:tc>
@@ -104,6 +104,9 @@
           </w:tcPr>
           <w:p>
             <w:r>
+              <w:rPr>
+                <w:noProof/>
+              </w:rPr>
               <w:drawing>
                 <wp:inline distT="0" distB="0" distL="0" distR="0" wp14:anchorId="30398A42" wp14:editId="5911B81F">
                   <wp:extent cx="5372100" cy="1865625"/>
@@ -178,6 +181,9 @@
           </w:tcPr>
           <w:p>
             <w:r>
+              <w:rPr>
+                <w:noProof/>
+              </w:rPr>
               <w:drawing>
                 <wp:inline distT="0" distB="0" distL="0" distR="0" wp14:anchorId="335C8C5A" wp14:editId="00811C5C">
                   <wp:extent cx="5143946" cy="975445"/>
@@ -267,6 +273,9 @@
           </w:tcPr>
           <w:p>
             <w:r>
+              <w:rPr>
+                <w:noProof/>
+              </w:rPr>
               <w:drawing>
                 <wp:inline distT="0" distB="0" distL="0" distR="0" wp14:anchorId="3134BE35" wp14:editId="4F71C6FA">
                   <wp:extent cx="3139712" cy="1996613"/>
@@ -316,7 +325,11 @@
           </w:p>
           <w:p>
             <w:r>
-              <w:t>Works now – though I will probably change the 0’s and 1’s to make it look nicer</w:t>
+              <w:t xml:space="preserve">Works now – though I will probably change the 0’s and 1’s to </w:t>
+            </w:r>
+            <w:r>
+              <w:lastRenderedPageBreak/>
+              <w:t>make it look nicer</w:t>
             </w:r>
           </w:p>
         </w:tc>
@@ -349,22 +362,7 @@
           </w:tcPr>
           <w:p>
             <w:r>
-              <w:t xml:space="preserve">A 5x5 grid of </w:t>
-            </w:r>
-            <w:r>
-              <w:t>x</w:t>
-            </w:r>
-            <w:r>
-              <w:t xml:space="preserve">’s, surrounded by </w:t>
-            </w:r>
-            <w:r>
-              <w:t>-</w:t>
-            </w:r>
-            <w:r>
-              <w:t xml:space="preserve">’s around each </w:t>
-            </w:r>
-            <w:r>
-              <w:t>x</w:t>
+              <w:t>A 5x5 grid of x’s, surrounded by -’s around each x</w:t>
             </w:r>
           </w:p>
         </w:tc>
@@ -374,6 +372,9 @@
           </w:tcPr>
           <w:p>
             <w:r>
+              <w:rPr>
+                <w:noProof/>
+              </w:rPr>
               <w:drawing>
                 <wp:inline distT="0" distB="0" distL="0" distR="0" wp14:anchorId="0CF6F674" wp14:editId="79598299">
                   <wp:extent cx="2156647" cy="1844200"/>
@@ -446,13 +447,58 @@
           <w:tcPr>
             <w:tcW w:w="8676" w:type="dxa"/>
           </w:tcPr>
-          <w:p/>
+          <w:p>
+            <w:r>
+              <w:rPr>
+                <w:noProof/>
+              </w:rPr>
+              <w:drawing>
+                <wp:inline distT="0" distB="0" distL="0" distR="0" wp14:anchorId="420D0B25" wp14:editId="097166FB">
+                  <wp:extent cx="2560542" cy="2110923"/>
+                  <wp:effectExtent l="0" t="0" r="0" b="3810"/>
+                  <wp:docPr id="6" name="Picture 6"/>
+                  <wp:cNvGraphicFramePr>
+                    <a:graphicFrameLocks xmlns:a="http://schemas.openxmlformats.org/drawingml/2006/main" noChangeAspect="1"/>
+                  </wp:cNvGraphicFramePr>
+                  <a:graphic xmlns:a="http://schemas.openxmlformats.org/drawingml/2006/main">
+                    <a:graphicData uri="http://schemas.openxmlformats.org/drawingml/2006/picture">
+                      <pic:pic xmlns:pic="http://schemas.openxmlformats.org/drawingml/2006/picture">
+                        <pic:nvPicPr>
+                          <pic:cNvPr id="1" name=""/>
+                          <pic:cNvPicPr/>
+                        </pic:nvPicPr>
+                        <pic:blipFill>
+                          <a:blip r:embed="rId8"/>
+                          <a:stretch>
+                            <a:fillRect/>
+                          </a:stretch>
+                        </pic:blipFill>
+                        <pic:spPr>
+                          <a:xfrm>
+                            <a:off x="0" y="0"/>
+                            <a:ext cx="2560542" cy="2110923"/>
+                          </a:xfrm>
+                          <a:prstGeom prst="rect">
+                            <a:avLst/>
+                          </a:prstGeom>
+                        </pic:spPr>
+                      </pic:pic>
+                    </a:graphicData>
+                  </a:graphic>
+                </wp:inline>
+              </w:drawing>
+            </w:r>
+          </w:p>
         </w:tc>
         <w:tc>
           <w:tcPr>
             <w:tcW w:w="2399" w:type="dxa"/>
           </w:tcPr>
-          <w:p/>
+          <w:p>
+            <w:r>
+              <w:t>I got only to wrong edges</w:t>
+            </w:r>
+          </w:p>
         </w:tc>
       </w:tr>
       <w:tr>
@@ -478,7 +524,677 @@
           <w:tcPr>
             <w:tcW w:w="8676" w:type="dxa"/>
           </w:tcPr>
-          <w:p/>
+          <w:p>
+            <w:r>
+              <w:drawing>
+                <wp:inline distT="0" distB="0" distL="0" distR="0" wp14:anchorId="7D536410" wp14:editId="0332ABC8">
+                  <wp:extent cx="2537680" cy="2027096"/>
+                  <wp:effectExtent l="0" t="0" r="0" b="0"/>
+                  <wp:docPr id="8" name="Picture 8"/>
+                  <wp:cNvGraphicFramePr>
+                    <a:graphicFrameLocks xmlns:a="http://schemas.openxmlformats.org/drawingml/2006/main" noChangeAspect="1"/>
+                  </wp:cNvGraphicFramePr>
+                  <a:graphic xmlns:a="http://schemas.openxmlformats.org/drawingml/2006/main">
+                    <a:graphicData uri="http://schemas.openxmlformats.org/drawingml/2006/picture">
+                      <pic:pic xmlns:pic="http://schemas.openxmlformats.org/drawingml/2006/picture">
+                        <pic:nvPicPr>
+                          <pic:cNvPr id="1" name=""/>
+                          <pic:cNvPicPr/>
+                        </pic:nvPicPr>
+                        <pic:blipFill>
+                          <a:blip r:embed="rId9"/>
+                          <a:stretch>
+                            <a:fillRect/>
+                          </a:stretch>
+                        </pic:blipFill>
+                        <pic:spPr>
+                          <a:xfrm>
+                            <a:off x="0" y="0"/>
+                            <a:ext cx="2537680" cy="2027096"/>
+                          </a:xfrm>
+                          <a:prstGeom prst="rect">
+                            <a:avLst/>
+                          </a:prstGeom>
+                        </pic:spPr>
+                      </pic:pic>
+                    </a:graphicData>
+                  </a:graphic>
+                </wp:inline>
+              </w:drawing>
+            </w:r>
+          </w:p>
+        </w:tc>
+        <w:tc>
+          <w:tcPr>
+            <w:tcW w:w="2399" w:type="dxa"/>
+          </w:tcPr>
+          <w:p>
+            <w:r>
+              <w:t>Works as expected</w:t>
+            </w:r>
+          </w:p>
+        </w:tc>
+      </w:tr>
+      <w:tr>
+        <w:tc>
+          <w:tcPr>
+            <w:tcW w:w="785" w:type="dxa"/>
+          </w:tcPr>
+          <w:p/>
+        </w:tc>
+        <w:tc>
+          <w:tcPr>
+            <w:tcW w:w="1620" w:type="dxa"/>
+          </w:tcPr>
+          <w:p/>
+        </w:tc>
+        <w:tc>
+          <w:tcPr>
+            <w:tcW w:w="1908" w:type="dxa"/>
+          </w:tcPr>
+          <w:p/>
+        </w:tc>
+        <w:tc>
+          <w:tcPr>
+            <w:tcW w:w="8676" w:type="dxa"/>
+          </w:tcPr>
+          <w:p>
+            <w:pPr>
+              <w:rPr>
+                <w:noProof/>
+              </w:rPr>
+            </w:pPr>
+            <w:r>
+              <w:rPr>
+                <w:noProof/>
+              </w:rPr>
+              <w:drawing>
+                <wp:inline distT="0" distB="0" distL="0" distR="0" wp14:anchorId="2F2D69EE" wp14:editId="7C459BCF">
+                  <wp:extent cx="9441998" cy="1737511"/>
+                  <wp:effectExtent l="0" t="0" r="6985" b="0"/>
+                  <wp:docPr id="9" name="Picture 9"/>
+                  <wp:cNvGraphicFramePr>
+                    <a:graphicFrameLocks xmlns:a="http://schemas.openxmlformats.org/drawingml/2006/main" noChangeAspect="1"/>
+                  </wp:cNvGraphicFramePr>
+                  <a:graphic xmlns:a="http://schemas.openxmlformats.org/drawingml/2006/main">
+                    <a:graphicData uri="http://schemas.openxmlformats.org/drawingml/2006/picture">
+                      <pic:pic xmlns:pic="http://schemas.openxmlformats.org/drawingml/2006/picture">
+                        <pic:nvPicPr>
+                          <pic:cNvPr id="1" name=""/>
+                          <pic:cNvPicPr/>
+                        </pic:nvPicPr>
+                        <pic:blipFill>
+                          <a:blip r:embed="rId10"/>
+                          <a:stretch>
+                            <a:fillRect/>
+                          </a:stretch>
+                        </pic:blipFill>
+                        <pic:spPr>
+                          <a:xfrm>
+                            <a:off x="0" y="0"/>
+                            <a:ext cx="9441998" cy="1737511"/>
+                          </a:xfrm>
+                          <a:prstGeom prst="rect">
+                            <a:avLst/>
+                          </a:prstGeom>
+                        </pic:spPr>
+                      </pic:pic>
+                    </a:graphicData>
+                  </a:graphic>
+                </wp:inline>
+              </w:drawing>
+            </w:r>
+          </w:p>
+        </w:tc>
+        <w:tc>
+          <w:tcPr>
+            <w:tcW w:w="2399" w:type="dxa"/>
+          </w:tcPr>
+          <w:p>
+            <w:r>
+              <w:t>s</w:t>
+            </w:r>
+          </w:p>
+        </w:tc>
+      </w:tr>
+      <w:tr>
+        <w:tc>
+          <w:tcPr>
+            <w:tcW w:w="785" w:type="dxa"/>
+          </w:tcPr>
+          <w:p/>
+        </w:tc>
+        <w:tc>
+          <w:tcPr>
+            <w:tcW w:w="1620" w:type="dxa"/>
+          </w:tcPr>
+          <w:p/>
+        </w:tc>
+        <w:tc>
+          <w:tcPr>
+            <w:tcW w:w="1908" w:type="dxa"/>
+          </w:tcPr>
+          <w:p/>
+        </w:tc>
+        <w:tc>
+          <w:tcPr>
+            <w:tcW w:w="8676" w:type="dxa"/>
+          </w:tcPr>
+          <w:p>
+            <w:pPr>
+              <w:rPr>
+                <w:noProof/>
+              </w:rPr>
+            </w:pPr>
+            <w:r>
+              <w:rPr>
+                <w:noProof/>
+              </w:rPr>
+              <w:drawing>
+                <wp:inline distT="0" distB="0" distL="0" distR="0" wp14:anchorId="7D4A4B8B" wp14:editId="264108E9">
+                  <wp:extent cx="4823878" cy="2187130"/>
+                  <wp:effectExtent l="0" t="0" r="0" b="3810"/>
+                  <wp:docPr id="10" name="Picture 10"/>
+                  <wp:cNvGraphicFramePr>
+                    <a:graphicFrameLocks xmlns:a="http://schemas.openxmlformats.org/drawingml/2006/main" noChangeAspect="1"/>
+                  </wp:cNvGraphicFramePr>
+                  <a:graphic xmlns:a="http://schemas.openxmlformats.org/drawingml/2006/main">
+                    <a:graphicData uri="http://schemas.openxmlformats.org/drawingml/2006/picture">
+                      <pic:pic xmlns:pic="http://schemas.openxmlformats.org/drawingml/2006/picture">
+                        <pic:nvPicPr>
+                          <pic:cNvPr id="1" name=""/>
+                          <pic:cNvPicPr/>
+                        </pic:nvPicPr>
+                        <pic:blipFill>
+                          <a:blip r:embed="rId11"/>
+                          <a:stretch>
+                            <a:fillRect/>
+                          </a:stretch>
+                        </pic:blipFill>
+                        <pic:spPr>
+                          <a:xfrm>
+                            <a:off x="0" y="0"/>
+                            <a:ext cx="4823878" cy="2187130"/>
+                          </a:xfrm>
+                          <a:prstGeom prst="rect">
+                            <a:avLst/>
+                          </a:prstGeom>
+                        </pic:spPr>
+                      </pic:pic>
+                    </a:graphicData>
+                  </a:graphic>
+                </wp:inline>
+              </w:drawing>
+            </w:r>
+          </w:p>
+        </w:tc>
+        <w:tc>
+          <w:tcPr>
+            <w:tcW w:w="2399" w:type="dxa"/>
+          </w:tcPr>
+          <w:p/>
+        </w:tc>
+      </w:tr>
+      <w:tr>
+        <w:tc>
+          <w:tcPr>
+            <w:tcW w:w="785" w:type="dxa"/>
+          </w:tcPr>
+          <w:p/>
+        </w:tc>
+        <w:tc>
+          <w:tcPr>
+            <w:tcW w:w="1620" w:type="dxa"/>
+          </w:tcPr>
+          <w:p/>
+        </w:tc>
+        <w:tc>
+          <w:tcPr>
+            <w:tcW w:w="1908" w:type="dxa"/>
+          </w:tcPr>
+          <w:p/>
+        </w:tc>
+        <w:tc>
+          <w:tcPr>
+            <w:tcW w:w="8676" w:type="dxa"/>
+          </w:tcPr>
+          <w:p>
+            <w:pPr>
+              <w:rPr>
+                <w:noProof/>
+              </w:rPr>
+            </w:pPr>
+            <w:r>
+              <w:rPr>
+                <w:noProof/>
+              </w:rPr>
+              <w:drawing>
+                <wp:inline distT="0" distB="0" distL="0" distR="0" wp14:anchorId="63A6DE20" wp14:editId="13A46026">
+                  <wp:extent cx="1943268" cy="2034716"/>
+                  <wp:effectExtent l="0" t="0" r="0" b="3810"/>
+                  <wp:docPr id="12" name="Picture 12"/>
+                  <wp:cNvGraphicFramePr>
+                    <a:graphicFrameLocks xmlns:a="http://schemas.openxmlformats.org/drawingml/2006/main" noChangeAspect="1"/>
+                  </wp:cNvGraphicFramePr>
+                  <a:graphic xmlns:a="http://schemas.openxmlformats.org/drawingml/2006/main">
+                    <a:graphicData uri="http://schemas.openxmlformats.org/drawingml/2006/picture">
+                      <pic:pic xmlns:pic="http://schemas.openxmlformats.org/drawingml/2006/picture">
+                        <pic:nvPicPr>
+                          <pic:cNvPr id="1" name=""/>
+                          <pic:cNvPicPr/>
+                        </pic:nvPicPr>
+                        <pic:blipFill>
+                          <a:blip r:embed="rId12"/>
+                          <a:stretch>
+                            <a:fillRect/>
+                          </a:stretch>
+                        </pic:blipFill>
+                        <pic:spPr>
+                          <a:xfrm>
+                            <a:off x="0" y="0"/>
+                            <a:ext cx="1943268" cy="2034716"/>
+                          </a:xfrm>
+                          <a:prstGeom prst="rect">
+                            <a:avLst/>
+                          </a:prstGeom>
+                        </pic:spPr>
+                      </pic:pic>
+                    </a:graphicData>
+                  </a:graphic>
+                </wp:inline>
+              </w:drawing>
+            </w:r>
+          </w:p>
+        </w:tc>
+        <w:tc>
+          <w:tcPr>
+            <w:tcW w:w="2399" w:type="dxa"/>
+          </w:tcPr>
+          <w:p>
+            <w:r>
+              <w:t>Works as expected. Just is not very readable</w:t>
+            </w:r>
+          </w:p>
+        </w:tc>
+      </w:tr>
+      <w:tr>
+        <w:tc>
+          <w:tcPr>
+            <w:tcW w:w="785" w:type="dxa"/>
+          </w:tcPr>
+          <w:p/>
+        </w:tc>
+        <w:tc>
+          <w:tcPr>
+            <w:tcW w:w="1620" w:type="dxa"/>
+          </w:tcPr>
+          <w:p/>
+        </w:tc>
+        <w:tc>
+          <w:tcPr>
+            <w:tcW w:w="1908" w:type="dxa"/>
+          </w:tcPr>
+          <w:p/>
+        </w:tc>
+        <w:tc>
+          <w:tcPr>
+            <w:tcW w:w="8676" w:type="dxa"/>
+          </w:tcPr>
+          <w:p>
+            <w:pPr>
+              <w:rPr>
+                <w:noProof/>
+              </w:rPr>
+            </w:pPr>
+            <w:r>
+              <w:rPr>
+                <w:noProof/>
+              </w:rPr>
+              <w:drawing>
+                <wp:inline distT="0" distB="0" distL="0" distR="0" wp14:anchorId="650A3DC7" wp14:editId="54F0F4AD">
+                  <wp:extent cx="6058425" cy="3657917"/>
+                  <wp:effectExtent l="0" t="0" r="0" b="0"/>
+                  <wp:docPr id="11" name="Picture 11"/>
+                  <wp:cNvGraphicFramePr>
+                    <a:graphicFrameLocks xmlns:a="http://schemas.openxmlformats.org/drawingml/2006/main" noChangeAspect="1"/>
+                  </wp:cNvGraphicFramePr>
+                  <a:graphic xmlns:a="http://schemas.openxmlformats.org/drawingml/2006/main">
+                    <a:graphicData uri="http://schemas.openxmlformats.org/drawingml/2006/picture">
+                      <pic:pic xmlns:pic="http://schemas.openxmlformats.org/drawingml/2006/picture">
+                        <pic:nvPicPr>
+                          <pic:cNvPr id="1" name=""/>
+                          <pic:cNvPicPr/>
+                        </pic:nvPicPr>
+                        <pic:blipFill>
+                          <a:blip r:embed="rId13"/>
+                          <a:stretch>
+                            <a:fillRect/>
+                          </a:stretch>
+                        </pic:blipFill>
+                        <pic:spPr>
+                          <a:xfrm>
+                            <a:off x="0" y="0"/>
+                            <a:ext cx="6058425" cy="3657917"/>
+                          </a:xfrm>
+                          <a:prstGeom prst="rect">
+                            <a:avLst/>
+                          </a:prstGeom>
+                        </pic:spPr>
+                      </pic:pic>
+                    </a:graphicData>
+                  </a:graphic>
+                </wp:inline>
+              </w:drawing>
+            </w:r>
+          </w:p>
+        </w:tc>
+        <w:tc>
+          <w:tcPr>
+            <w:tcW w:w="2399" w:type="dxa"/>
+          </w:tcPr>
+          <w:p>
+            <w:r>
+              <w:t>Works as expected, no disconnected parts, were black is the walls, and white is walkable</w:t>
+            </w:r>
+          </w:p>
+        </w:tc>
+      </w:tr>
+      <w:tr>
+        <w:tc>
+          <w:tcPr>
+            <w:tcW w:w="785" w:type="dxa"/>
+          </w:tcPr>
+          <w:p/>
+        </w:tc>
+        <w:tc>
+          <w:tcPr>
+            <w:tcW w:w="1620" w:type="dxa"/>
+          </w:tcPr>
+          <w:p/>
+        </w:tc>
+        <w:tc>
+          <w:tcPr>
+            <w:tcW w:w="1908" w:type="dxa"/>
+          </w:tcPr>
+          <w:p/>
+        </w:tc>
+        <w:tc>
+          <w:tcPr>
+            <w:tcW w:w="8676" w:type="dxa"/>
+          </w:tcPr>
+          <w:p>
+            <w:pPr>
+              <w:rPr>
+                <w:noProof/>
+              </w:rPr>
+            </w:pPr>
+          </w:p>
+        </w:tc>
+        <w:tc>
+          <w:tcPr>
+            <w:tcW w:w="2399" w:type="dxa"/>
+          </w:tcPr>
+          <w:p/>
+        </w:tc>
+      </w:tr>
+      <w:tr>
+        <w:tc>
+          <w:tcPr>
+            <w:tcW w:w="785" w:type="dxa"/>
+          </w:tcPr>
+          <w:p/>
+        </w:tc>
+        <w:tc>
+          <w:tcPr>
+            <w:tcW w:w="1620" w:type="dxa"/>
+          </w:tcPr>
+          <w:p/>
+        </w:tc>
+        <w:tc>
+          <w:tcPr>
+            <w:tcW w:w="1908" w:type="dxa"/>
+          </w:tcPr>
+          <w:p/>
+        </w:tc>
+        <w:tc>
+          <w:tcPr>
+            <w:tcW w:w="8676" w:type="dxa"/>
+          </w:tcPr>
+          <w:p>
+            <w:pPr>
+              <w:rPr>
+                <w:noProof/>
+              </w:rPr>
+            </w:pPr>
+          </w:p>
+        </w:tc>
+        <w:tc>
+          <w:tcPr>
+            <w:tcW w:w="2399" w:type="dxa"/>
+          </w:tcPr>
+          <w:p/>
+        </w:tc>
+      </w:tr>
+      <w:tr>
+        <w:tc>
+          <w:tcPr>
+            <w:tcW w:w="785" w:type="dxa"/>
+          </w:tcPr>
+          <w:p/>
+        </w:tc>
+        <w:tc>
+          <w:tcPr>
+            <w:tcW w:w="1620" w:type="dxa"/>
+          </w:tcPr>
+          <w:p/>
+        </w:tc>
+        <w:tc>
+          <w:tcPr>
+            <w:tcW w:w="1908" w:type="dxa"/>
+          </w:tcPr>
+          <w:p/>
+        </w:tc>
+        <w:tc>
+          <w:tcPr>
+            <w:tcW w:w="8676" w:type="dxa"/>
+          </w:tcPr>
+          <w:p>
+            <w:pPr>
+              <w:rPr>
+                <w:noProof/>
+              </w:rPr>
+            </w:pPr>
+          </w:p>
+        </w:tc>
+        <w:tc>
+          <w:tcPr>
+            <w:tcW w:w="2399" w:type="dxa"/>
+          </w:tcPr>
+          <w:p/>
+        </w:tc>
+      </w:tr>
+      <w:tr>
+        <w:tc>
+          <w:tcPr>
+            <w:tcW w:w="785" w:type="dxa"/>
+          </w:tcPr>
+          <w:p/>
+        </w:tc>
+        <w:tc>
+          <w:tcPr>
+            <w:tcW w:w="1620" w:type="dxa"/>
+          </w:tcPr>
+          <w:p/>
+        </w:tc>
+        <w:tc>
+          <w:tcPr>
+            <w:tcW w:w="1908" w:type="dxa"/>
+          </w:tcPr>
+          <w:p/>
+        </w:tc>
+        <w:tc>
+          <w:tcPr>
+            <w:tcW w:w="8676" w:type="dxa"/>
+          </w:tcPr>
+          <w:p>
+            <w:pPr>
+              <w:rPr>
+                <w:noProof/>
+              </w:rPr>
+            </w:pPr>
+          </w:p>
+        </w:tc>
+        <w:tc>
+          <w:tcPr>
+            <w:tcW w:w="2399" w:type="dxa"/>
+          </w:tcPr>
+          <w:p/>
+        </w:tc>
+      </w:tr>
+      <w:tr>
+        <w:tc>
+          <w:tcPr>
+            <w:tcW w:w="785" w:type="dxa"/>
+          </w:tcPr>
+          <w:p/>
+        </w:tc>
+        <w:tc>
+          <w:tcPr>
+            <w:tcW w:w="1620" w:type="dxa"/>
+          </w:tcPr>
+          <w:p/>
+        </w:tc>
+        <w:tc>
+          <w:tcPr>
+            <w:tcW w:w="1908" w:type="dxa"/>
+          </w:tcPr>
+          <w:p/>
+        </w:tc>
+        <w:tc>
+          <w:tcPr>
+            <w:tcW w:w="8676" w:type="dxa"/>
+          </w:tcPr>
+          <w:p>
+            <w:pPr>
+              <w:rPr>
+                <w:noProof/>
+              </w:rPr>
+            </w:pPr>
+          </w:p>
+        </w:tc>
+        <w:tc>
+          <w:tcPr>
+            <w:tcW w:w="2399" w:type="dxa"/>
+          </w:tcPr>
+          <w:p/>
+        </w:tc>
+      </w:tr>
+      <w:tr>
+        <w:tc>
+          <w:tcPr>
+            <w:tcW w:w="785" w:type="dxa"/>
+          </w:tcPr>
+          <w:p/>
+        </w:tc>
+        <w:tc>
+          <w:tcPr>
+            <w:tcW w:w="1620" w:type="dxa"/>
+          </w:tcPr>
+          <w:p/>
+        </w:tc>
+        <w:tc>
+          <w:tcPr>
+            <w:tcW w:w="1908" w:type="dxa"/>
+          </w:tcPr>
+          <w:p/>
+        </w:tc>
+        <w:tc>
+          <w:tcPr>
+            <w:tcW w:w="8676" w:type="dxa"/>
+          </w:tcPr>
+          <w:p>
+            <w:pPr>
+              <w:rPr>
+                <w:noProof/>
+              </w:rPr>
+            </w:pPr>
+          </w:p>
+        </w:tc>
+        <w:tc>
+          <w:tcPr>
+            <w:tcW w:w="2399" w:type="dxa"/>
+          </w:tcPr>
+          <w:p/>
+        </w:tc>
+      </w:tr>
+      <w:tr>
+        <w:tc>
+          <w:tcPr>
+            <w:tcW w:w="785" w:type="dxa"/>
+          </w:tcPr>
+          <w:p/>
+        </w:tc>
+        <w:tc>
+          <w:tcPr>
+            <w:tcW w:w="1620" w:type="dxa"/>
+          </w:tcPr>
+          <w:p/>
+        </w:tc>
+        <w:tc>
+          <w:tcPr>
+            <w:tcW w:w="1908" w:type="dxa"/>
+          </w:tcPr>
+          <w:p/>
+        </w:tc>
+        <w:tc>
+          <w:tcPr>
+            <w:tcW w:w="8676" w:type="dxa"/>
+          </w:tcPr>
+          <w:p>
+            <w:pPr>
+              <w:rPr>
+                <w:noProof/>
+              </w:rPr>
+            </w:pPr>
+          </w:p>
+        </w:tc>
+        <w:tc>
+          <w:tcPr>
+            <w:tcW w:w="2399" w:type="dxa"/>
+          </w:tcPr>
+          <w:p/>
+        </w:tc>
+      </w:tr>
+      <w:tr>
+        <w:tc>
+          <w:tcPr>
+            <w:tcW w:w="785" w:type="dxa"/>
+          </w:tcPr>
+          <w:p/>
+        </w:tc>
+        <w:tc>
+          <w:tcPr>
+            <w:tcW w:w="1620" w:type="dxa"/>
+          </w:tcPr>
+          <w:p/>
+        </w:tc>
+        <w:tc>
+          <w:tcPr>
+            <w:tcW w:w="1908" w:type="dxa"/>
+          </w:tcPr>
+          <w:p/>
+        </w:tc>
+        <w:tc>
+          <w:tcPr>
+            <w:tcW w:w="8676" w:type="dxa"/>
+          </w:tcPr>
+          <w:p>
+            <w:pPr>
+              <w:rPr>
+                <w:noProof/>
+              </w:rPr>
+            </w:pPr>
+          </w:p>
         </w:tc>
         <w:tc>
           <w:tcPr>

</xml_diff>